<commit_message>
changes on doc conclsions
</commit_message>
<xml_diff>
--- a/12_Conclusions/conclusions.docx
+++ b/12_Conclusions/conclusions.docx
@@ -20,12 +20,44 @@
         <w:t xml:space="preserve">Si fixem la vista enredera, al principi d’aquesta memòria, podrem recordar </w:t>
       </w:r>
       <w:r>
-        <w:t>que el projecte es dividia en tres objectius principals: L’estudi de l’API de FamilySearch, creació d’una bateria d’idees que pogués servir per inspirar projectes de futurs estudiants i la implementació de funcionalitats d’exemple que interactuessin amb l’API.</w:t>
-      </w:r>
-    </w:p>
-    <w:p>
-      <w:r>
-        <w:t>En certa forma, els principals objectius descrits, poden ser dividits en dos blocs. Un primer bloc teòric, comprés per l’estudi de l’API i la definició de propostes de projecte i un bloc tècnic o pràctic, que acabaria sent la implementació de l’aplicació web.</w:t>
+        <w:t xml:space="preserve">que el projecte es dividia en tres objectius principals: L’estudi de </w:t>
+      </w:r>
+      <w:proofErr w:type="spellStart"/>
+      <w:r>
+        <w:t>l’API</w:t>
+      </w:r>
+      <w:proofErr w:type="spellEnd"/>
+      <w:r>
+        <w:t xml:space="preserve"> de </w:t>
+      </w:r>
+      <w:proofErr w:type="spellStart"/>
+      <w:r>
+        <w:t>FamilySearch</w:t>
+      </w:r>
+      <w:proofErr w:type="spellEnd"/>
+      <w:r>
+        <w:t xml:space="preserve">, creació d’una bateria d’idees que pogués servir per inspirar projectes de futurs estudiants i la implementació de funcionalitats d’exemple que interactuessin amb </w:t>
+      </w:r>
+      <w:proofErr w:type="spellStart"/>
+      <w:r>
+        <w:t>l’API</w:t>
+      </w:r>
+      <w:proofErr w:type="spellEnd"/>
+      <w:r>
+        <w:t>.</w:t>
+      </w:r>
+    </w:p>
+    <w:p>
+      <w:r>
+        <w:t xml:space="preserve">En certa forma, els principals objectius descrits, poden ser dividits en dos blocs. Un primer bloc teòric, comprés per l’estudi de </w:t>
+      </w:r>
+      <w:proofErr w:type="spellStart"/>
+      <w:r>
+        <w:t>l’API</w:t>
+      </w:r>
+      <w:proofErr w:type="spellEnd"/>
+      <w:r>
+        <w:t xml:space="preserve"> i la definició de propostes de projecte i un bloc tècnic o pràctic, que acabaria sent la implementació de l’aplicació web.</w:t>
       </w:r>
     </w:p>
     <w:p>
@@ -111,7 +143,23 @@
         <w:t>breu però</w:t>
       </w:r>
       <w:r>
-        <w:t xml:space="preserve"> fort estudi enfocat a estudiar les diferents formes de connectar-se a l’API i els principals paràmetres accessibles. D’aquesta forma, s’obtenia un coneixement </w:t>
+        <w:t xml:space="preserve"> fort estudi enfocat a estudiar les diferents formes de </w:t>
+      </w:r>
+      <w:proofErr w:type="spellStart"/>
+      <w:r>
+        <w:t>connectar-se</w:t>
+      </w:r>
+      <w:proofErr w:type="spellEnd"/>
+      <w:r>
+        <w:t xml:space="preserve"> a </w:t>
+      </w:r>
+      <w:proofErr w:type="spellStart"/>
+      <w:r>
+        <w:t>l’API</w:t>
+      </w:r>
+      <w:proofErr w:type="spellEnd"/>
+      <w:r>
+        <w:t xml:space="preserve"> i els principals paràmetres accessibles. D’aquesta forma, s’obtenia un coneixement </w:t>
       </w:r>
       <w:r>
         <w:t>inicial suficient</w:t>
@@ -140,8 +188,13 @@
         <w:t>detall el conjunt d’</w:t>
       </w:r>
       <w:r>
-        <w:t>informació accessible per l’API</w:t>
-      </w:r>
+        <w:t xml:space="preserve">informació accessible per </w:t>
+      </w:r>
+      <w:proofErr w:type="spellStart"/>
+      <w:r>
+        <w:t>l’API</w:t>
+      </w:r>
+      <w:proofErr w:type="spellEnd"/>
       <w:r>
         <w:t xml:space="preserve"> i com aquesta estava relacionada</w:t>
       </w:r>
@@ -189,8 +242,13 @@
       <w:r>
         <w:t xml:space="preserve">i les necessitats per les quals </w:t>
       </w:r>
-      <w:r>
-        <w:t>l’API havia estat dissenyada</w:t>
+      <w:proofErr w:type="spellStart"/>
+      <w:r>
+        <w:t>l’API</w:t>
+      </w:r>
+      <w:proofErr w:type="spellEnd"/>
+      <w:r>
+        <w:t xml:space="preserve"> havia estat dissenyada</w:t>
       </w:r>
       <w:r>
         <w:t>.</w:t>
@@ -204,11 +262,21 @@
         <w:t>disposar de la</w:t>
       </w:r>
       <w:r>
-        <w:t xml:space="preserve"> documentació oficial de FamilySearch</w:t>
-      </w:r>
-      <w:r>
-        <w:t xml:space="preserve"> sobre l’API</w:t>
-      </w:r>
+        <w:t xml:space="preserve"> documentació oficial de </w:t>
+      </w:r>
+      <w:proofErr w:type="spellStart"/>
+      <w:r>
+        <w:t>FamilySearch</w:t>
+      </w:r>
+      <w:proofErr w:type="spellEnd"/>
+      <w:r>
+        <w:t xml:space="preserve"> sobre </w:t>
+      </w:r>
+      <w:proofErr w:type="spellStart"/>
+      <w:r>
+        <w:t>l’API</w:t>
+      </w:r>
+      <w:proofErr w:type="spellEnd"/>
       <w:r>
         <w:t xml:space="preserve">, adquirir aquest coneixement no va resultar una tasca </w:t>
       </w:r>
@@ -236,8 +304,13 @@
         <w:t>El</w:t>
       </w:r>
       <w:r>
-        <w:t xml:space="preserve"> fet de dividir l’explicació de l’API</w:t>
-      </w:r>
+        <w:t xml:space="preserve"> fet de dividir l’explicació de </w:t>
+      </w:r>
+      <w:proofErr w:type="spellStart"/>
+      <w:r>
+        <w:t>l’API</w:t>
+      </w:r>
+      <w:proofErr w:type="spellEnd"/>
       <w:r>
         <w:t>,</w:t>
       </w:r>
@@ -272,10 +345,18 @@
         <w:t>l’estructura de</w:t>
       </w:r>
       <w:r>
-        <w:t xml:space="preserve"> l’</w:t>
-      </w:r>
-      <w:r>
-        <w:t>API,</w:t>
+        <w:t xml:space="preserve"> </w:t>
+      </w:r>
+      <w:proofErr w:type="spellStart"/>
+      <w:r>
+        <w:t>l’</w:t>
+      </w:r>
+      <w:r>
+        <w:t>API</w:t>
+      </w:r>
+      <w:proofErr w:type="spellEnd"/>
+      <w:r>
+        <w:t>,</w:t>
       </w:r>
       <w:r>
         <w:t xml:space="preserve"> la jerarquia de la informació </w:t>
@@ -295,7 +376,15 @@
         <w:t xml:space="preserve"> que estic bastant content </w:t>
       </w:r>
       <w:r>
-        <w:t xml:space="preserve">amb el resultat obtingut i crec que la lectura de la secció destinada a l’estudi en profunditat de l’API, </w:t>
+        <w:t xml:space="preserve">amb el resultat obtingut i crec que la lectura de la secció destinada a l’estudi en profunditat de </w:t>
+      </w:r>
+      <w:proofErr w:type="spellStart"/>
+      <w:r>
+        <w:t>l’API</w:t>
+      </w:r>
+      <w:proofErr w:type="spellEnd"/>
+      <w:r>
+        <w:t xml:space="preserve">, </w:t>
       </w:r>
       <w:r>
         <w:t>suposa un benefici pels nou vinguts</w:t>
@@ -376,7 +465,15 @@
         <w:t>a través de</w:t>
       </w:r>
       <w:r>
-        <w:t xml:space="preserve"> l’API i com aquesta es trobava relacionada.</w:t>
+        <w:t xml:space="preserve"> </w:t>
+      </w:r>
+      <w:proofErr w:type="spellStart"/>
+      <w:r>
+        <w:t>l’API</w:t>
+      </w:r>
+      <w:proofErr w:type="spellEnd"/>
+      <w:r>
+        <w:t xml:space="preserve"> i com aquesta es trobava relacionada.</w:t>
       </w:r>
     </w:p>
     <w:p>
@@ -384,8 +481,13 @@
         <w:t xml:space="preserve">Pel que fa al plantejament de propostes de projecte, el segon estudi </w:t>
       </w:r>
       <w:r>
-        <w:t>que es va realitzar sobre l’API</w:t>
-      </w:r>
+        <w:t xml:space="preserve">que es va realitzar sobre </w:t>
+      </w:r>
+      <w:proofErr w:type="spellStart"/>
+      <w:r>
+        <w:t>l’API</w:t>
+      </w:r>
+      <w:proofErr w:type="spellEnd"/>
       <w:r>
         <w:t xml:space="preserve"> va esdevenir crucial a l’hora de plantejar un conjunt de propostes variades</w:t>
       </w:r>
@@ -413,7 +515,15 @@
         <w:t xml:space="preserve">acabes exposant </w:t>
       </w:r>
       <w:r>
-        <w:t>que la major part dels registres accessibles a través de l’API (62</w:t>
+        <w:t xml:space="preserve">que la major part dels registres accessibles a través de </w:t>
+      </w:r>
+      <w:proofErr w:type="spellStart"/>
+      <w:r>
+        <w:t>l’API</w:t>
+      </w:r>
+      <w:proofErr w:type="spellEnd"/>
+      <w:r>
+        <w:t xml:space="preserve"> (62</w:t>
       </w:r>
       <w:r>
         <w:t>\</w:t>
@@ -463,7 +573,15 @@
         <w:t>tenir un impacte en la qualitat d’aquest apartat de la memòria</w:t>
       </w:r>
       <w:r>
-        <w:t xml:space="preserve">, el fet que l’API </w:t>
+        <w:t xml:space="preserve">, el fet que </w:t>
+      </w:r>
+      <w:proofErr w:type="spellStart"/>
+      <w:r>
+        <w:t>l’API</w:t>
+      </w:r>
+      <w:proofErr w:type="spellEnd"/>
+      <w:r>
+        <w:t xml:space="preserve"> </w:t>
       </w:r>
       <w:r>
         <w:t>hagués estat</w:t>
@@ -471,9 +589,11 @@
       <w:r>
         <w:t xml:space="preserve"> construïda primerament i de forma exclusiva, per la cerca d’avantpassats. Això limita en gran mesura les operacions que poden ser realitzades contra </w:t>
       </w:r>
+      <w:proofErr w:type="spellStart"/>
       <w:r>
         <w:t>l’API</w:t>
       </w:r>
+      <w:proofErr w:type="spellEnd"/>
       <w:r>
         <w:t xml:space="preserve"> o el</w:t>
       </w:r>
@@ -489,9 +609,11 @@
       <w:r>
         <w:t xml:space="preserve"> d’informació </w:t>
       </w:r>
+      <w:proofErr w:type="spellStart"/>
       <w:r>
         <w:t>descarregable</w:t>
       </w:r>
+      <w:proofErr w:type="spellEnd"/>
       <w:r>
         <w:t xml:space="preserve"> pel seu anàlisi</w:t>
       </w:r>
@@ -516,7 +638,15 @@
         <w:t>,</w:t>
       </w:r>
       <w:r>
-        <w:t xml:space="preserve"> còpies de les dades de FamilySearch, crec que aquest no està pensat per estudiants i per tant, no semblava honest jugar aquesta carta per tal de poder </w:t>
+        <w:t xml:space="preserve"> còpies de les dades de </w:t>
+      </w:r>
+      <w:proofErr w:type="spellStart"/>
+      <w:r>
+        <w:t>FamilySearch</w:t>
+      </w:r>
+      <w:proofErr w:type="spellEnd"/>
+      <w:r>
+        <w:t xml:space="preserve">, crec que aquest no està pensat per estudiants i per tant, no semblava honest jugar aquesta carta per tal de poder </w:t>
       </w:r>
       <w:r>
         <w:t>posar sobre la taula</w:t>
@@ -533,7 +663,15 @@
         <w:t>de</w:t>
       </w:r>
       <w:r>
-        <w:t xml:space="preserve"> joc marcades per FamilySearch, opino que s’ha aconseguit crear un conjunt de propostes</w:t>
+        <w:t xml:space="preserve"> joc marcades per </w:t>
+      </w:r>
+      <w:proofErr w:type="spellStart"/>
+      <w:r>
+        <w:t>FamilySearch</w:t>
+      </w:r>
+      <w:proofErr w:type="spellEnd"/>
+      <w:r>
+        <w:t>, opino que s’ha aconseguit crear un conjunt de propostes</w:t>
       </w:r>
       <w:r>
         <w:t xml:space="preserve"> </w:t>
@@ -569,7 +707,31 @@
         <w:t>Explotació de les dades existents:</w:t>
       </w:r>
       <w:r>
-        <w:t xml:space="preserve"> Propostes com els estudis específics de la segona guerra mundial o l’elaboració més en profunditat de la funcionalitat geolocalització de cognoms, pretenen explotar el conjunt de dades més ric contingut a l’API de FamilySearch i crear així funcionalitats que explotin </w:t>
+        <w:t xml:space="preserve"> Propostes com els estudis específics de la segona guerra mundial o l’elaboració més en profunditat de la funcionalitat </w:t>
+      </w:r>
+      <w:proofErr w:type="spellStart"/>
+      <w:r>
+        <w:t>geolocalització</w:t>
+      </w:r>
+      <w:proofErr w:type="spellEnd"/>
+      <w:r>
+        <w:t xml:space="preserve"> de cognoms, pretenen explotar el conjunt de dades més ric contingut a </w:t>
+      </w:r>
+      <w:proofErr w:type="spellStart"/>
+      <w:r>
+        <w:t>l’API</w:t>
+      </w:r>
+      <w:proofErr w:type="spellEnd"/>
+      <w:r>
+        <w:t xml:space="preserve"> de </w:t>
+      </w:r>
+      <w:proofErr w:type="spellStart"/>
+      <w:r>
+        <w:t>FamilySearch</w:t>
+      </w:r>
+      <w:proofErr w:type="spellEnd"/>
+      <w:r>
+        <w:t xml:space="preserve"> i crear així funcionalitats que explotin </w:t>
       </w:r>
       <w:r>
         <w:t xml:space="preserve">la informació accessible i intentin desemmascarar patrons en les dades. </w:t>
@@ -593,7 +755,15 @@
         <w:t xml:space="preserve">Propostes com la implementació d’un portal en català, relacionar </w:t>
       </w:r>
       <w:r>
-        <w:t>els cognoms de l’API amb l’heràldica</w:t>
+        <w:t xml:space="preserve">els cognoms de </w:t>
+      </w:r>
+      <w:proofErr w:type="spellStart"/>
+      <w:r>
+        <w:t>l’API</w:t>
+      </w:r>
+      <w:proofErr w:type="spellEnd"/>
+      <w:r>
+        <w:t xml:space="preserve"> amb l’heràldica</w:t>
       </w:r>
       <w:r>
         <w:t xml:space="preserve"> o propostes sobre el procés d’indexació, tenen com</w:t>
@@ -602,8 +772,13 @@
         <w:t xml:space="preserve"> a</w:t>
       </w:r>
       <w:r>
-        <w:t xml:space="preserve"> objectiu plantejar un seguit de propostes més enfocades al desenvolupament d’una funcionalitat usable, que en desemmascarar patrons amagats a les dades de FamilySearch</w:t>
-      </w:r>
+        <w:t xml:space="preserve"> objectiu plantejar un seguit de propostes més enfocades al desenvolupament d’una funcionalitat usable, que en desemmascarar patrons amagats a les dades de </w:t>
+      </w:r>
+      <w:proofErr w:type="spellStart"/>
+      <w:r>
+        <w:t>FamilySearch</w:t>
+      </w:r>
+      <w:proofErr w:type="spellEnd"/>
       <w:r>
         <w:t>.</w:t>
       </w:r>
@@ -623,7 +798,23 @@
         <w:t>Futures investigacions de potencialitat:</w:t>
       </w:r>
       <w:r>
-        <w:t xml:space="preserve"> Aquest projecte no ha estat capaç d’explorar, en total profunditat, la potencialitat de l’API en tots els àmbits. Per aquest motiu, s’han plantejat un seguit de propostes com poden ser la comparació de dades genealògiques reals amb FamilySearch o l’estudi de le</w:t>
+        <w:t xml:space="preserve"> Aquest projecte no ha estat capaç d’explorar, en total profunditat, la potencialitat de </w:t>
+      </w:r>
+      <w:proofErr w:type="spellStart"/>
+      <w:r>
+        <w:t>l’API</w:t>
+      </w:r>
+      <w:proofErr w:type="spellEnd"/>
+      <w:r>
+        <w:t xml:space="preserve"> en tots els àmbits. Per aquest motiu, s’han plantejat un seguit de propostes com poden ser la comparació de dades genealògiques reals amb </w:t>
+      </w:r>
+      <w:proofErr w:type="spellStart"/>
+      <w:r>
+        <w:t>FamilySearch</w:t>
+      </w:r>
+      <w:proofErr w:type="spellEnd"/>
+      <w:r>
+        <w:t xml:space="preserve"> o l’estudi de le</w:t>
       </w:r>
       <w:r>
         <w:t>s col·leccions accessibles, perquè</w:t>
@@ -742,13 +933,29 @@
         <w:t>donada</w:t>
       </w:r>
       <w:r>
-        <w:t xml:space="preserve"> la naturalesa de l’API i les restriccions im</w:t>
+        <w:t xml:space="preserve"> la naturalesa de </w:t>
+      </w:r>
+      <w:proofErr w:type="spellStart"/>
+      <w:r>
+        <w:t>l’API</w:t>
+      </w:r>
+      <w:proofErr w:type="spellEnd"/>
+      <w:r>
+        <w:t xml:space="preserve"> i les restriccions im</w:t>
       </w:r>
       <w:r>
         <w:t>posades per aquesta. Podríem doncs concloure</w:t>
       </w:r>
       <w:r>
-        <w:t xml:space="preserve">, que l’API ofereix menys potencial del que hauríem </w:t>
+        <w:t xml:space="preserve">, que </w:t>
+      </w:r>
+      <w:proofErr w:type="spellStart"/>
+      <w:r>
+        <w:t>l’API</w:t>
+      </w:r>
+      <w:proofErr w:type="spellEnd"/>
+      <w:r>
+        <w:t xml:space="preserve"> ofereix menys potencial del que hauríem </w:t>
       </w:r>
       <w:r>
         <w:t xml:space="preserve">desitjat en el moment d’iniciar el projecte, però que tot i </w:t>
@@ -807,7 +1014,13 @@
         <w:t xml:space="preserve"> a l’esquena</w:t>
       </w:r>
       <w:r>
-        <w:t xml:space="preserve">, lamentem alguna de les decisions preses en quan a l’arquitectura </w:t>
+        <w:t xml:space="preserve">, lamentem alguna de les decisions preses </w:t>
+      </w:r>
+      <w:r>
+        <w:t>pel que fa a</w:t>
+      </w:r>
+      <w:r>
+        <w:t xml:space="preserve"> l’arquitectura </w:t>
       </w:r>
       <w:r>
         <w:t xml:space="preserve">de l’aplicació web </w:t>
@@ -824,10 +1037,35 @@
     </w:p>
     <w:p>
       <w:r>
-        <w:t xml:space="preserve">En primer lloc, després de realitzar tota la implementació de l’aplicació web, un es dona compte que haver implementat tota la lògica de la interacció amb l’API de FamilySearch, en el servidor, en comptes del controlador, no hagués suposat un esforç </w:t>
-      </w:r>
-      <w:r>
-        <w:t>tant elevat com es creia</w:t>
+        <w:t>En primer lloc, després de realitzar tota la implementa</w:t>
+      </w:r>
+      <w:r>
+        <w:t>ció de l’aplicació web, un es dó</w:t>
+      </w:r>
+      <w:r>
+        <w:t xml:space="preserve">na compte que haver implementat tota la lògica de la interacció amb </w:t>
+      </w:r>
+      <w:proofErr w:type="spellStart"/>
+      <w:r>
+        <w:t>l’API</w:t>
+      </w:r>
+      <w:proofErr w:type="spellEnd"/>
+      <w:r>
+        <w:t xml:space="preserve"> de </w:t>
+      </w:r>
+      <w:proofErr w:type="spellStart"/>
+      <w:r>
+        <w:t>FamilySearch</w:t>
+      </w:r>
+      <w:proofErr w:type="spellEnd"/>
+      <w:r>
+        <w:t xml:space="preserve">, en el servidor, en comptes del controlador, no hagués suposat un esforç </w:t>
+      </w:r>
+      <w:r>
+        <w:t>tan</w:t>
+      </w:r>
+      <w:r>
+        <w:t xml:space="preserve"> elevat com es creia</w:t>
       </w:r>
       <w:r>
         <w:t xml:space="preserve"> i en c</w:t>
@@ -836,7 +1074,7 @@
         <w:t xml:space="preserve">ontrapartida, hauríem obtingut una aplicació </w:t>
       </w:r>
       <w:r>
-        <w:t>t més robusta, segura i escalable.</w:t>
+        <w:t>més robusta, segura i escalable.</w:t>
       </w:r>
     </w:p>
     <w:p>
@@ -847,10 +1085,18 @@
         <w:t>exhaustiu de</w:t>
       </w:r>
       <w:r>
-        <w:t xml:space="preserve"> l’</w:t>
-      </w:r>
-      <w:r>
-        <w:t>API des del principi</w:t>
+        <w:t xml:space="preserve"> </w:t>
+      </w:r>
+      <w:proofErr w:type="spellStart"/>
+      <w:r>
+        <w:t>l’</w:t>
+      </w:r>
+      <w:r>
+        <w:t>API</w:t>
+      </w:r>
+      <w:proofErr w:type="spellEnd"/>
+      <w:r>
+        <w:t xml:space="preserve"> des del principi</w:t>
       </w:r>
       <w:r>
         <w:t>,</w:t>
@@ -859,7 +1105,10 @@
         <w:t xml:space="preserve"> </w:t>
       </w:r>
       <w:r>
-        <w:t>ens hagués permès, per exemple, que la funcionalitat d’expansió geogràfica d’un cognom</w:t>
+        <w:t>hauria</w:t>
+      </w:r>
+      <w:r>
+        <w:t xml:space="preserve"> permès, per exemple, que la funcionalitat d’expansió geogràfica d’un cognom</w:t>
       </w:r>
       <w:r>
         <w:t>,</w:t>
@@ -868,10 +1117,10 @@
         <w:t xml:space="preserve"> </w:t>
       </w:r>
       <w:r>
-        <w:t>es dediques a estudiar</w:t>
-      </w:r>
-      <w:r>
-        <w:t xml:space="preserve"> els moviments d’un cognom entre els diferents estats dels Estats Units, aprofitant l’alt volum de r</w:t>
+        <w:t xml:space="preserve">estudies </w:t>
+      </w:r>
+      <w:r>
+        <w:t>els moviments d’un cognom entre els diferents estats dels Estats Units, aprofitant l’alt volum de r</w:t>
       </w:r>
       <w:r>
         <w:t>egistres disponibles per aquest país</w:t>
@@ -917,7 +1166,13 @@
         <w:t>Les tres funcionalitats implementa</w:t>
       </w:r>
       <w:r>
-        <w:t xml:space="preserve">des ofereixen un bon tast del tipus </w:t>
+        <w:t>des</w:t>
+      </w:r>
+      <w:r>
+        <w:t>,</w:t>
+      </w:r>
+      <w:r>
+        <w:t xml:space="preserve"> ofereixen un bon tast del tipus </w:t>
       </w:r>
       <w:r>
         <w:t>de projectes que poden ser realitzats i ex</w:t>
@@ -941,15 +1196,18 @@
         <w:t xml:space="preserve"> ampliades </w:t>
       </w:r>
       <w:r>
-        <w:t xml:space="preserve">i concretades </w:t>
-      </w:r>
-      <w:r>
-        <w:t>de forma específica, per futurs estudiants.</w:t>
-      </w:r>
-    </w:p>
-    <w:p>
-      <w:r>
-        <w:t xml:space="preserve">A nivell personal, estic molt content </w:t>
+        <w:t>i concretades, pels</w:t>
+      </w:r>
+      <w:r>
+        <w:t xml:space="preserve"> futurs estudiants.</w:t>
+      </w:r>
+    </w:p>
+    <w:p>
+      <w:r>
+        <w:t>Personalment</w:t>
+      </w:r>
+      <w:r>
+        <w:t xml:space="preserve">, estic molt content </w:t>
       </w:r>
       <w:r>
         <w:t>amb el resultat de la implementació del web</w:t>
@@ -961,7 +1219,13 @@
         <w:t>ja que</w:t>
       </w:r>
       <w:r>
-        <w:t xml:space="preserve"> han estat moltes i diverses les tecnologies a estudiar i fer treballar de forma conjunta. A nivell visual, crec que </w:t>
+        <w:t xml:space="preserve"> han estat moltes i diverses les tecnologies a estudiar i fer treballar de forma conjunta. </w:t>
+      </w:r>
+      <w:r>
+        <w:t>Visualment</w:t>
+      </w:r>
+      <w:r>
+        <w:t xml:space="preserve">, crec que </w:t>
       </w:r>
       <w:r>
         <w:t xml:space="preserve">també </w:t>
@@ -973,10 +1237,16 @@
         <w:t>la quantitat d’hores invertides</w:t>
       </w:r>
       <w:r>
+        <w:t>,</w:t>
+      </w:r>
+      <w:r>
         <w:t xml:space="preserve"> en fer que la web es vegi i</w:t>
       </w:r>
       <w:r>
-        <w:t xml:space="preserve"> comporti de la forma en que ho fa, </w:t>
+        <w:t xml:space="preserve"> comporti de la forma en què</w:t>
+      </w:r>
+      <w:r>
+        <w:t xml:space="preserve"> ho fa, </w:t>
       </w:r>
       <w:r>
         <w:t>per</w:t>
@@ -996,6 +1266,8 @@
         <w:lastRenderedPageBreak/>
         <w:t xml:space="preserve">A l’apartat 10.2, es descrivia el conjunt de requisits funcionals i no funcionals que la web havia de complir i opinió que aquests han estat assolits en gran mesura. </w:t>
       </w:r>
+    </w:p>
+    <w:p>
       <w:r>
         <w:t>S</w:t>
       </w:r>
@@ -1038,17 +1310,36 @@
         <w:t>Tot i que evidentment,</w:t>
       </w:r>
       <w:r>
-        <w:t xml:space="preserve"> molts aspectes d’usabilitat són millorables, com </w:t>
+        <w:t xml:space="preserve"> molts aspectes </w:t>
+      </w:r>
+      <w:proofErr w:type="spellStart"/>
+      <w:r>
+        <w:t>d’usabilitat</w:t>
+      </w:r>
+      <w:proofErr w:type="spellEnd"/>
+      <w:r>
+        <w:t xml:space="preserve"> són millorables, com </w:t>
       </w:r>
       <w:r>
         <w:t xml:space="preserve">podria ser per exemple </w:t>
       </w:r>
       <w:r>
-        <w:t>la facilitació de la navegació vertical per les funcionalitat implementades o la visualització dels resultats de la funcionalitat de cerca en dispositius mòbils, crec que en general s’han aplicat molts co</w:t>
-      </w:r>
-      <w:r>
-        <w:t>nceptes de disseny i usabilitat</w:t>
-      </w:r>
+        <w:t>la facilitació de la navegació vertical per les funcionalitat</w:t>
+      </w:r>
+      <w:r>
+        <w:t>s</w:t>
+      </w:r>
+      <w:r>
+        <w:t xml:space="preserve"> implementades o la visualització dels resultats de la funcionalitat de cerca en dispositius mòbils, crec que en general s’han aplicat molts co</w:t>
+      </w:r>
+      <w:r>
+        <w:t xml:space="preserve">nceptes de disseny i </w:t>
+      </w:r>
+      <w:proofErr w:type="spellStart"/>
+      <w:r>
+        <w:t>usabilitat</w:t>
+      </w:r>
+      <w:proofErr w:type="spellEnd"/>
       <w:r>
         <w:t xml:space="preserve"> que faciliten l’ús i comprensió de l’aplicació. Acabar de refinar</w:t>
       </w:r>
@@ -1082,7 +1373,19 @@
         <w:t>presenta un bon punt de partida</w:t>
       </w:r>
       <w:r>
-        <w:t xml:space="preserve"> per aquelles persones interessades en comprendre la informació genealògica disponible o </w:t>
+        <w:t xml:space="preserve"> per aquelles persones interessades </w:t>
+      </w:r>
+      <w:r>
+        <w:t>a</w:t>
+      </w:r>
+      <w:r>
+        <w:t xml:space="preserve"> </w:t>
+      </w:r>
+      <w:r>
+        <w:t>descobrir</w:t>
+      </w:r>
+      <w:r>
+        <w:t xml:space="preserve"> la informació genealògica disponible o </w:t>
       </w:r>
       <w:r>
         <w:t>en com la cerca de persones pot ser configurada.</w:t>
@@ -1096,7 +1399,19 @@
         <w:t>representa</w:t>
       </w:r>
       <w:r>
-        <w:t xml:space="preserve"> una molt bona idea, que per desgracia, deguda la naturalesa de les dades accessibles, no ha acabat de resultar com m’esperava. De totes maneres, possi</w:t>
+        <w:t xml:space="preserve"> una molt bona idea, que per desgr</w:t>
+      </w:r>
+      <w:r>
+        <w:t>à</w:t>
+      </w:r>
+      <w:r>
+        <w:t xml:space="preserve">cia, </w:t>
+      </w:r>
+      <w:r>
+        <w:t>donada</w:t>
+      </w:r>
+      <w:r>
+        <w:t xml:space="preserve"> la naturalesa de les dades accessibles, no ha acabat de resultar com m’esperava. De totes maneres, possi</w:t>
       </w:r>
       <w:r>
         <w:t>bles iteracions sobre aquesta són possibles i així ho hem reflectit en les propostes de projecte per futurs estudiants. P</w:t>
@@ -1114,12 +1429,18 @@
         <w:t>pensàvem</w:t>
       </w:r>
       <w:r>
-        <w:t xml:space="preserve"> que podria ser, si que compleix amb el rol </w:t>
+        <w:t xml:space="preserve"> que podria ser, sí</w:t>
+      </w:r>
+      <w:r>
+        <w:t xml:space="preserve"> que compleix amb el rol </w:t>
       </w:r>
       <w:r>
         <w:t xml:space="preserve">principal </w:t>
       </w:r>
       <w:r>
+        <w:t xml:space="preserve">que tenia marcada, </w:t>
+      </w:r>
+      <w:r>
         <w:t>d</w:t>
       </w:r>
       <w:r>
@@ -1129,7 +1450,15 @@
         <w:t xml:space="preserve">exposar </w:t>
       </w:r>
       <w:r>
-        <w:t>el potencial de l’API.</w:t>
+        <w:t xml:space="preserve">el potencial de </w:t>
+      </w:r>
+      <w:proofErr w:type="spellStart"/>
+      <w:r>
+        <w:t>l’API</w:t>
+      </w:r>
+      <w:proofErr w:type="spellEnd"/>
+      <w:r>
+        <w:t>.</w:t>
       </w:r>
     </w:p>
     <w:p>
@@ -1143,7 +1472,16 @@
         <w:t xml:space="preserve"> </w:t>
       </w:r>
       <w:r>
-        <w:t>sota el meu punt de vista,</w:t>
+        <w:t>des</w:t>
+      </w:r>
+      <w:r>
+        <w:t xml:space="preserve"> </w:t>
+      </w:r>
+      <w:r>
+        <w:t>d</w:t>
+      </w:r>
+      <w:r>
+        <w:t>el meu punt de vista,</w:t>
       </w:r>
       <w:r>
         <w:t xml:space="preserve"> </w:t>
@@ -1161,12 +1499,20 @@
         <w:t xml:space="preserve">les dades </w:t>
       </w:r>
       <w:r>
-        <w:t>emmagatzemades per l’API</w:t>
-      </w:r>
+        <w:t xml:space="preserve">emmagatzemades per </w:t>
+      </w:r>
+      <w:proofErr w:type="spellStart"/>
+      <w:r>
+        <w:t>l’API</w:t>
+      </w:r>
+      <w:proofErr w:type="spellEnd"/>
       <w:r>
         <w:t xml:space="preserve"> i produir resultats </w:t>
       </w:r>
       <w:r>
+        <w:t xml:space="preserve">més </w:t>
+      </w:r>
+      <w:r>
         <w:t>satisfactoris</w:t>
       </w:r>
       <w:r>
@@ -1184,10 +1530,19 @@
         <w:t>Pel que fa al procés de certificació</w:t>
       </w:r>
       <w:r>
-        <w:t>, tot i lo caòtic que</w:t>
-      </w:r>
-      <w:r>
-        <w:t xml:space="preserve"> aquest va resultat al principi</w:t>
+        <w:t xml:space="preserve">, </w:t>
+      </w:r>
+      <w:r>
+        <w:t>a pesar del caos</w:t>
+      </w:r>
+      <w:r>
+        <w:t xml:space="preserve"> que</w:t>
+      </w:r>
+      <w:r>
+        <w:t xml:space="preserve"> aquest va resultar</w:t>
+      </w:r>
+      <w:r>
+        <w:t xml:space="preserve"> al principi</w:t>
       </w:r>
       <w:r>
         <w:t xml:space="preserve"> amb tots els </w:t>
@@ -1202,13 +1557,35 @@
         <w:t>es van patir</w:t>
       </w:r>
       <w:r>
-        <w:t xml:space="preserve"> intentant certificar l’aplicació, des del moment que es va </w:t>
+        <w:t xml:space="preserve"> intentant </w:t>
+      </w:r>
+      <w:r>
+        <w:t>iniciar el procés de certificació</w:t>
+      </w:r>
+      <w:r>
+        <w:t xml:space="preserve">, des del moment que es va </w:t>
       </w:r>
       <w:r>
         <w:t>aconseguir contactar</w:t>
       </w:r>
       <w:r>
-        <w:t xml:space="preserve"> a l’organització per correu ... [fill depending on ending]</w:t>
+        <w:t xml:space="preserve"> a l’organització per correu ... [fill </w:t>
+      </w:r>
+      <w:proofErr w:type="spellStart"/>
+      <w:r>
+        <w:t>depending</w:t>
+      </w:r>
+      <w:proofErr w:type="spellEnd"/>
+      <w:r>
+        <w:t xml:space="preserve"> on </w:t>
+      </w:r>
+      <w:proofErr w:type="spellStart"/>
+      <w:r>
+        <w:t>ending</w:t>
+      </w:r>
+      <w:proofErr w:type="spellEnd"/>
+      <w:r>
+        <w:t>]</w:t>
       </w:r>
     </w:p>
     <w:p>
@@ -1237,7 +1614,13 @@
     </w:p>
     <w:p>
       <w:r>
-        <w:t xml:space="preserve">És cert que em quedo amb una certa sensació de que el resultat podria ser millor de poder realitzar alguna iteració més sobre el projecte, però al final, un projecte </w:t>
+        <w:t xml:space="preserve">És cert que em quedo amb </w:t>
+      </w:r>
+      <w:r>
+        <w:t>una certa sensació de què</w:t>
+      </w:r>
+      <w:r>
+        <w:t xml:space="preserve"> el resultat podria ser millor de poder realitzar alguna iteració més sobre el projecte, però al final, un projecte </w:t>
       </w:r>
       <w:r>
         <w:t xml:space="preserve">disposa d’un temps de </w:t>
@@ -1260,7 +1643,21 @@
         <w:t xml:space="preserve">Donat l’esforç i temps </w:t>
       </w:r>
       <w:r>
-        <w:t>invertit, tan en l’estudi de l’API com</w:t>
+        <w:t>invertit, tan</w:t>
+      </w:r>
+      <w:r>
+        <w:t>t</w:t>
+      </w:r>
+      <w:r>
+        <w:t xml:space="preserve"> en l’estudi de </w:t>
+      </w:r>
+      <w:proofErr w:type="spellStart"/>
+      <w:r>
+        <w:t>l’API</w:t>
+      </w:r>
+      <w:proofErr w:type="spellEnd"/>
+      <w:r>
+        <w:t xml:space="preserve"> com</w:t>
       </w:r>
       <w:r>
         <w:t xml:space="preserve"> </w:t>
@@ -1281,10 +1678,10 @@
         <w:t>satisfet</w:t>
       </w:r>
       <w:r>
-        <w:t xml:space="preserve"> a nivell persona</w:t>
-      </w:r>
-      <w:r>
-        <w:t xml:space="preserve">l amb </w:t>
+        <w:t xml:space="preserve"> </w:t>
+      </w:r>
+      <w:r>
+        <w:t xml:space="preserve">amb </w:t>
       </w:r>
       <w:r>
         <w:t>els resultats obtinguts</w:t>
@@ -1298,13 +1695,34 @@
     </w:p>
     <w:p>
       <w:r>
-        <w:t xml:space="preserve">Al mateix temps, si recordem que aquest projecte partia d’uns objectius definits, però incerts de cara a conèixer la profunditat o qualitat dels possibles resultats, les propostes de projecte ofertes com a base pels futurs estudiants, </w:t>
+        <w:t>Al mateix temps, si recordem que aquest projecte partia d’uns objectius definits, però incerts de cara a conèixer la profunditat o qualitat dels possibles resultats, les propostes de projecte ofertes com a base pels futurs estudiants</w:t>
+      </w:r>
+      <w:r>
+        <w:t xml:space="preserve"> i els exemples implementats</w:t>
+      </w:r>
+      <w:r>
+        <w:t xml:space="preserve">, </w:t>
       </w:r>
       <w:r>
         <w:t xml:space="preserve">resulten </w:t>
       </w:r>
       <w:r>
-        <w:t xml:space="preserve">prou atractives com per justificar l’esforç invertit. </w:t>
+        <w:t xml:space="preserve">prou </w:t>
+      </w:r>
+      <w:r>
+        <w:t>atractius</w:t>
+      </w:r>
+      <w:r>
+        <w:t xml:space="preserve"> </w:t>
+      </w:r>
+      <w:r>
+        <w:t xml:space="preserve">i prometedors </w:t>
+      </w:r>
+      <w:r>
+        <w:t>pe</w:t>
+      </w:r>
+      <w:r>
+        <w:t>r justificar l’esforç invertit i estar contents pels resultats obtinguts.</w:t>
       </w:r>
     </w:p>
     <w:p>
@@ -1312,30 +1730,79 @@
         <w:t>També és cert</w:t>
       </w:r>
       <w:r>
-        <w:t>, que m’hagués agradat poder plantejar una altre mena de propostes de projecte, si l’API així ho hagués permès</w:t>
-      </w:r>
-      <w:r>
-        <w:t>. De</w:t>
-      </w:r>
-      <w:r>
-        <w:t xml:space="preserve"> totes maneres, no es pot descartar l’opció de que l’API evolucioni i permeti </w:t>
+        <w:t>, que m’hagués a</w:t>
+      </w:r>
+      <w:r>
+        <w:t>gradat poder plantejar una altra</w:t>
+      </w:r>
+      <w:r>
+        <w:t xml:space="preserve"> mena de propostes de projecte, si </w:t>
+      </w:r>
+      <w:proofErr w:type="spellStart"/>
+      <w:r>
+        <w:t>l’API</w:t>
+      </w:r>
+      <w:proofErr w:type="spellEnd"/>
+      <w:r>
+        <w:t xml:space="preserve"> així ho hagués permès</w:t>
+      </w:r>
+      <w:r>
+        <w:t>, però d</w:t>
+      </w:r>
+      <w:r>
+        <w:t>e</w:t>
+      </w:r>
+      <w:r>
+        <w:t xml:space="preserve"> totes maneres, no es pot descartar l’opció que </w:t>
+      </w:r>
+      <w:proofErr w:type="spellStart"/>
+      <w:r>
+        <w:t>l’API</w:t>
+      </w:r>
+      <w:proofErr w:type="spellEnd"/>
+      <w:r>
+        <w:t xml:space="preserve"> evolucioni </w:t>
       </w:r>
       <w:r>
         <w:t xml:space="preserve">en un futur </w:t>
       </w:r>
       <w:r>
-        <w:t>operacions més complexes sobre ella.</w:t>
-      </w:r>
-    </w:p>
-    <w:p>
-      <w:r>
-        <w:t>Finalment, comentar</w:t>
+        <w:t>pròxim</w:t>
+      </w:r>
+      <w:r>
+        <w:t xml:space="preserve"> </w:t>
+      </w:r>
+      <w:r>
+        <w:t xml:space="preserve">i permeti operacions més complexes </w:t>
+      </w:r>
+      <w:r>
+        <w:t xml:space="preserve"> i profundes </w:t>
+      </w:r>
+      <w:r>
+        <w:t>sobre ella.</w:t>
+      </w:r>
+    </w:p>
+    <w:p>
+      <w:r>
+        <w:t>Finalment</w:t>
+      </w:r>
+      <w:r>
+        <w:t xml:space="preserve"> comentar</w:t>
       </w:r>
       <w:r>
         <w:t>,</w:t>
       </w:r>
       <w:r>
-        <w:t xml:space="preserve"> que a nivell personal, aquest projecte m’ha permès obtenir aquells coneixements que m’havia marcat com a desafiament personal i relacionar-lo, en major o menor mesura, a la meva vida laboral com a analista de dades. </w:t>
+        <w:t xml:space="preserve"> que en l’àmbit personal</w:t>
+      </w:r>
+      <w:r>
+        <w:t xml:space="preserve">, aquest projecte m’ha permès obtenir aquells coneixements que m’havia marcat com a </w:t>
+      </w:r>
+      <w:r>
+        <w:t>repte</w:t>
+      </w:r>
+      <w:r>
+        <w:t xml:space="preserve"> personal i relacionar-lo, en major o menor mesura, a la meva vida laboral com a analista de dades. </w:t>
       </w:r>
     </w:p>
     <w:p>
@@ -1349,7 +1816,25 @@
         <w:t>s</w:t>
       </w:r>
       <w:r>
-        <w:t xml:space="preserve"> problemes trobats, semblaven obstacles insuperables i ha estat gràcies a aprendre a demanar suport a tot el meu entorn, que he aconseguit no abandonar, seguir treballant i poder finalitzar aquest project</w:t>
+        <w:t xml:space="preserve"> problemes trobats</w:t>
+      </w:r>
+      <w:r>
+        <w:t xml:space="preserve"> en el camí</w:t>
+      </w:r>
+      <w:r>
+        <w:t>, semblaven obstacles insuperables i ha estat gràcies a aprendre a demanar suport</w:t>
+      </w:r>
+      <w:r>
+        <w:t>,</w:t>
+      </w:r>
+      <w:r>
+        <w:t xml:space="preserve"> a </w:t>
+      </w:r>
+      <w:r>
+        <w:t>diferents persones d</w:t>
+      </w:r>
+      <w:r>
+        <w:t>el meu entorn, que he aconseguit no abandonar, seguir treballant i finalitzar aquest project</w:t>
       </w:r>
       <w:r>
         <w:t>e;</w:t>
@@ -1358,7 +1843,16 @@
         <w:t xml:space="preserve"> </w:t>
       </w:r>
       <w:r>
-        <w:t>sota el meu punt de vista</w:t>
+        <w:t>des</w:t>
+      </w:r>
+      <w:r>
+        <w:t xml:space="preserve"> </w:t>
+      </w:r>
+      <w:r>
+        <w:t>d</w:t>
+      </w:r>
+      <w:r>
+        <w:t>el meu punt de vista</w:t>
       </w:r>
       <w:r>
         <w:t>, de forma molt satisfactòria.</w:t>
@@ -1990,7 +2484,7 @@
 </file>
 
 <file path=customXml/itemProps1.xml><?xml version="1.0" encoding="utf-8"?>
-<ds:datastoreItem xmlns:ds="http://schemas.openxmlformats.org/officeDocument/2006/customXml" ds:itemID="{DA11C7C2-5D1C-455A-9405-818EFA13E973}">
+<ds:datastoreItem xmlns:ds="http://schemas.openxmlformats.org/officeDocument/2006/customXml" ds:itemID="{C1543879-852C-4374-AF87-F8362D0F78BC}">
   <ds:schemaRefs>
     <ds:schemaRef ds:uri="http://schemas.openxmlformats.org/officeDocument/2006/bibliography"/>
   </ds:schemaRefs>

</xml_diff>